<commit_message>
Upload Password Test Case.docx from React
</commit_message>
<xml_diff>
--- a/Password Test Case.docx
+++ b/Password Test Case.docx
@@ -161,6 +161,37 @@
         <w:t>Expected Result: Rejected – Must include at least one number</w:t>
       </w:r>
     </w:p>
+    <w:p/>
+    <w:p/>
+    <w:p>
+      <w:pPr>
+        <w:pStyle w:val="Heading2"/>
+      </w:pPr>
+      <w:r>
+        <w:t>TC004</w:t>
+      </w:r>
+      <w:r>
+        <w:t>95544457</w:t>
+      </w:r>
+    </w:p>
+    <w:p>
+      <w:r>
+        <w:t>Description: Password with special character but no number</w:t>
+      </w:r>
+    </w:p>
+    <w:p>
+      <w:r>
+        <w:t>Input: abcd@xyz</w:t>
+      </w:r>
+    </w:p>
+    <w:p>
+      <w:r>
+        <w:t>Expected Result: Rejected – Must include at least one number</w:t>
+      </w:r>
+    </w:p>
+    <w:p/>
+    <w:p/>
+    <w:p/>
     <w:p>
       <w:pPr>
         <w:pStyle w:val="Heading2"/>
@@ -213,10 +244,7 @@
         <w:pStyle w:val="Heading2"/>
       </w:pPr>
       <w:r>
-        <w:t>TC</w:t>
-      </w:r>
-      <w:r>
-        <w:t>-new</w:t>
+        <w:t>TC-new</w:t>
       </w:r>
       <w:r>
         <w:t>000000000000000</w:t>
@@ -263,6 +291,7 @@
     </w:p>
     <w:p>
       <w:r>
+        <w:lastRenderedPageBreak/>
         <w:t>Expected Result: Rejected – Must be at least 8 characters</w:t>
       </w:r>
     </w:p>
@@ -315,7 +344,6 @@
         <w:pStyle w:val="Heading2"/>
       </w:pPr>
       <w:r>
-        <w:lastRenderedPageBreak/>
         <w:t>Input 2</w:t>
       </w:r>
     </w:p>

</xml_diff>